<commit_message>
Added more assets and added more to the game design
</commit_message>
<xml_diff>
--- a/Ideas 'n' Stuff/RuftLauser.docx
+++ b/Ideas 'n' Stuff/RuftLauser.docx
@@ -29,12 +29,6 @@
         </w:rPr>
         <w:t>RuftLauser</w:t>
       </w:r>
-      <w:r>
-        <w:rPr>
-          <w:lang w:val="en-AU"/>
-        </w:rPr>
-        <w:t>: Luft like no Rauser as ever Lufted before</w:t>
-      </w:r>
     </w:p>
     <w:p>
       <w:pPr>
@@ -72,7 +66,7 @@
         <w:rPr>
           <w:lang w:val="en-AU"/>
         </w:rPr>
-        <w:t>with destroying the enemy air force and fleet.</w:t>
+        <w:t>with destroying the enemy air force.</w:t>
       </w:r>
       <w:r>
         <w:rPr>
@@ -237,7 +231,7 @@
         <w:rPr>
           <w:lang w:val="en-AU"/>
         </w:rPr>
-        <w:t>AI (Questionable)</w:t>
+        <w:t>AI</w:t>
       </w:r>
     </w:p>
     <w:p>
@@ -274,7 +268,31 @@
         <w:rPr>
           <w:lang w:val="en-AU"/>
         </w:rPr>
-        <w:t xml:space="preserve"> them (an air unit) or simply move slowly across the sea (if they are a ship).</w:t>
+        <w:t xml:space="preserve"> th</w:t>
+      </w:r>
+      <w:r>
+        <w:rPr>
+          <w:lang w:val="en-AU"/>
+        </w:rPr>
+        <w:t>em (an air unit)</w:t>
+      </w:r>
+      <w:r>
+        <w:rPr>
+          <w:lang w:val="en-AU"/>
+        </w:rPr>
+        <w:t xml:space="preserve">, </w:t>
+      </w:r>
+      <w:r>
+        <w:rPr>
+          <w:lang w:val="en-AU"/>
+        </w:rPr>
+        <w:t>simply fly straight into the player</w:t>
+      </w:r>
+      <w:r>
+        <w:rPr>
+          <w:lang w:val="en-AU"/>
+        </w:rPr>
+        <w:t xml:space="preserve"> (an enemy missile) or a simply aim and fire from a stationary position (heavy ground cannons).</w:t>
       </w:r>
     </w:p>
     <w:p>
@@ -288,15 +306,81 @@
         <w:rPr>
           <w:lang w:val="en-AU"/>
         </w:rPr>
-        <w:t>Flowchart</w:t>
-      </w:r>
-    </w:p>
-    <w:p>
-      <w:pPr>
-        <w:rPr>
-          <w:lang w:val="en-AU"/>
-        </w:rPr>
-      </w:pPr>
+        <w:t>Function Requirements</w:t>
+      </w:r>
+    </w:p>
+    <w:p>
+      <w:pPr>
+        <w:rPr>
+          <w:lang w:val="en-AU"/>
+        </w:rPr>
+      </w:pPr>
+      <w:r>
+        <w:rPr>
+          <w:lang w:val="en-AU"/>
+        </w:rPr>
+        <w:t>The player upon starting the game will put into the start screen. The start screen will consist of a static version of the world seen during the gameplay without the player, enemies or bullet/missiles.</w:t>
+      </w:r>
+      <w:r>
+        <w:rPr>
+          <w:lang w:val="en-AU"/>
+        </w:rPr>
+        <w:t xml:space="preserve"> Pressing the “Enter” key will launch the player out of the sky and </w:t>
+      </w:r>
+      <w:r>
+        <w:rPr>
+          <w:lang w:val="en-AU"/>
+        </w:rPr>
+        <w:t>immediately</w:t>
+      </w:r>
+      <w:r>
+        <w:rPr>
+          <w:lang w:val="en-AU"/>
+        </w:rPr>
+        <w:t xml:space="preserve"> beginning the game where normal gameplay will occur.</w:t>
+      </w:r>
+      <w:r>
+        <w:rPr>
+          <w:lang w:val="en-AU"/>
+        </w:rPr>
+        <w:t xml:space="preserve"> If the player gets killed during gameplay</w:t>
+      </w:r>
+      <w:r>
+        <w:rPr>
+          <w:lang w:val="en-AU"/>
+        </w:rPr>
+        <w:t xml:space="preserve">, the </w:t>
+      </w:r>
+      <w:r>
+        <w:rPr>
+          <w:lang w:val="en-AU"/>
+        </w:rPr>
+        <w:t>game will then display the final score of the player and will prompt them to restart to the start screen.</w:t>
+      </w:r>
+      <w:r>
+        <w:rPr>
+          <w:lang w:val="en-AU"/>
+        </w:rPr>
+        <w:t xml:space="preserve"> In between these states will be minor game states that will be used in between the game over screen and the start screen.</w:t>
+      </w:r>
+      <w:r>
+        <w:rPr>
+          <w:lang w:val="en-AU"/>
+        </w:rPr>
+        <w:t xml:space="preserve"> A game value reset state will be called as the game state changes betwee</w:t>
+      </w:r>
+      <w:r>
+        <w:rPr>
+          <w:lang w:val="en-AU"/>
+        </w:rPr>
+        <w:t>n game over to the start screen which will reset the player position, all the enemies, removing all the bullets and resetting the time, score and player health.</w:t>
+      </w:r>
+      <w:r>
+        <w:rPr>
+          <w:lang w:val="en-AU"/>
+        </w:rPr>
+        <w:t xml:space="preserve"> The game state will then proceed to the start game screen.</w:t>
+      </w:r>
     </w:p>
     <w:p>
       <w:pPr>
@@ -309,15 +393,189 @@
         <w:rPr>
           <w:lang w:val="en-AU"/>
         </w:rPr>
-        <w:t>Function Requirements</w:t>
-      </w:r>
-    </w:p>
-    <w:p>
-      <w:pPr>
-        <w:rPr>
-          <w:lang w:val="en-AU"/>
-        </w:rPr>
-      </w:pPr>
+        <w:t>2D Art &amp; Animation</w:t>
+      </w:r>
+    </w:p>
+    <w:p>
+      <w:pPr>
+        <w:pStyle w:val="Heading3"/>
+        <w:rPr>
+          <w:lang w:val="en-AU"/>
+        </w:rPr>
+      </w:pPr>
+      <w:r>
+        <w:rPr>
+          <w:lang w:val="en-AU"/>
+        </w:rPr>
+        <w:t>GUI Objects</w:t>
+      </w:r>
+    </w:p>
+    <w:p>
+      <w:pPr>
+        <w:rPr>
+          <w:lang w:val="en-AU"/>
+        </w:rPr>
+      </w:pPr>
+      <w:r>
+        <w:rPr>
+          <w:lang w:val="en-AU"/>
+        </w:rPr>
+        <w:t>There will be several elements that will be displayed on the screen.</w:t>
+      </w:r>
+      <w:r>
+        <w:rPr>
+          <w:lang w:val="en-AU"/>
+        </w:rPr>
+        <w:t xml:space="preserve"> One such element is the health of the player which will be represented as a solid bar above the player score. The score is another element that will track the number of kills the player gets by adding the base score value of the killed unit to the </w:t>
+      </w:r>
+      <w:r>
+        <w:rPr>
+          <w:lang w:val="en-AU"/>
+        </w:rPr>
+        <w:lastRenderedPageBreak/>
+        <w:t>score.</w:t>
+      </w:r>
+      <w:r>
+        <w:rPr>
+          <w:lang w:val="en-AU"/>
+        </w:rPr>
+        <w:t xml:space="preserve"> A count-up time will also be displayed to show how long the player has survived the onslaught of enemies.</w:t>
+      </w:r>
+    </w:p>
+    <w:p>
+      <w:pPr>
+        <w:pStyle w:val="Heading3"/>
+        <w:rPr>
+          <w:lang w:val="en-AU"/>
+        </w:rPr>
+      </w:pPr>
+      <w:r>
+        <w:rPr>
+          <w:lang w:val="en-AU"/>
+        </w:rPr>
+        <w:t>Animation</w:t>
+      </w:r>
+    </w:p>
+    <w:p>
+      <w:pPr>
+        <w:rPr>
+          <w:lang w:val="en-AU"/>
+        </w:rPr>
+      </w:pPr>
+      <w:r>
+        <w:rPr>
+          <w:lang w:val="en-AU"/>
+        </w:rPr>
+        <w:t xml:space="preserve">The animations will utilize a sprite sheet for every dynamic object in the game (the player, enemy, explosion, </w:t>
+      </w:r>
+      <w:r>
+        <w:rPr>
+          <w:lang w:val="en-AU"/>
+        </w:rPr>
+        <w:t>etc.</w:t>
+      </w:r>
+      <w:r>
+        <w:rPr>
+          <w:lang w:val="en-AU"/>
+        </w:rPr>
+        <w:t>)</w:t>
+      </w:r>
+      <w:r>
+        <w:rPr>
+          <w:lang w:val="en-AU"/>
+        </w:rPr>
+        <w:t xml:space="preserve"> which will allow the illusion of movement in a 2D plane.</w:t>
+      </w:r>
+    </w:p>
+    <w:p>
+      <w:pPr>
+        <w:pStyle w:val="Heading3"/>
+        <w:rPr>
+          <w:lang w:val="en-AU"/>
+        </w:rPr>
+      </w:pPr>
+      <w:r>
+        <w:rPr>
+          <w:lang w:val="en-AU"/>
+        </w:rPr>
+        <w:t>Sound and Music</w:t>
+      </w:r>
+    </w:p>
+    <w:p>
+      <w:pPr>
+        <w:rPr>
+          <w:lang w:val="en-AU"/>
+        </w:rPr>
+      </w:pPr>
+      <w:r>
+        <w:rPr>
+          <w:lang w:val="en-AU"/>
+        </w:rPr>
+        <w:t>The sounds that will play in the game will consist of ef</w:t>
+      </w:r>
+      <w:r>
+        <w:rPr>
+          <w:lang w:val="en-AU"/>
+        </w:rPr>
+        <w:t xml:space="preserve">fects such as gun fire, explosions, crash effects and ambient airplane engine noises that will be used by both the player and the </w:t>
+      </w:r>
+      <w:r>
+        <w:rPr>
+          <w:lang w:val="en-AU"/>
+        </w:rPr>
+        <w:t>enemy’s</w:t>
+      </w:r>
+      <w:r>
+        <w:rPr>
+          <w:lang w:val="en-AU"/>
+        </w:rPr>
+        <w:t>.</w:t>
+      </w:r>
+      <w:r>
+        <w:rPr>
+          <w:lang w:val="en-AU"/>
+        </w:rPr>
+        <w:t xml:space="preserve"> A score sound will also be used to indicate that score has been added after each kill.</w:t>
+      </w:r>
+    </w:p>
+    <w:p>
+      <w:pPr>
+        <w:pStyle w:val="Heading3"/>
+        <w:rPr>
+          <w:lang w:val="en-AU"/>
+        </w:rPr>
+      </w:pPr>
+      <w:r>
+        <w:rPr>
+          <w:lang w:val="en-AU"/>
+        </w:rPr>
+        <w:t>Level Design</w:t>
+      </w:r>
+    </w:p>
+    <w:p>
+      <w:pPr>
+        <w:rPr>
+          <w:lang w:val="en-AU"/>
+        </w:rPr>
+      </w:pPr>
+      <w:r>
+        <w:rPr>
+          <w:lang w:val="en-AU"/>
+        </w:rPr>
+        <w:t>The level design will be quite simple, consisting of only flat ocean and a single island</w:t>
+      </w:r>
+      <w:r>
+        <w:rPr>
+          <w:lang w:val="en-AU"/>
+        </w:rPr>
+        <w:t>.</w:t>
+      </w:r>
+      <w:r>
+        <w:rPr>
+          <w:lang w:val="en-AU"/>
+        </w:rPr>
+        <w:t xml:space="preserve"> Hitting the ocean or island will result in a crash and an instant death.</w:t>
+      </w:r>
     </w:p>
     <w:p>
       <w:pPr>
@@ -330,248 +588,47 @@
         <w:rPr>
           <w:lang w:val="en-AU"/>
         </w:rPr>
-        <w:t>Mock-ups</w:t>
-      </w:r>
-    </w:p>
-    <w:p>
-      <w:pPr>
-        <w:rPr>
-          <w:lang w:val="en-AU"/>
-        </w:rPr>
-      </w:pPr>
-    </w:p>
-    <w:p>
-      <w:pPr>
-        <w:pStyle w:val="Heading2"/>
-        <w:rPr>
-          <w:lang w:val="en-AU"/>
-        </w:rPr>
-      </w:pPr>
-      <w:r>
-        <w:rPr>
-          <w:lang w:val="en-AU"/>
-        </w:rPr>
-        <w:t>GUI Objects</w:t>
-      </w:r>
-    </w:p>
-    <w:p>
-      <w:pPr>
-        <w:rPr>
-          <w:lang w:val="en-AU"/>
-        </w:rPr>
-      </w:pPr>
-      <w:r>
-        <w:rPr>
-          <w:lang w:val="en-AU"/>
-        </w:rPr>
-        <w:t>The score will be th</w:t>
-      </w:r>
-      <w:r>
-        <w:rPr>
-          <w:lang w:val="en-AU"/>
-        </w:rPr>
-        <w:t>e only</w:t>
+        <w:t>Overall Goals</w:t>
+      </w:r>
+    </w:p>
+    <w:p>
+      <w:pPr>
+        <w:rPr>
+          <w:lang w:val="en-AU"/>
+        </w:rPr>
+      </w:pPr>
+      <w:r>
+        <w:rPr>
+          <w:lang w:val="en-AU"/>
+        </w:rPr>
+        <w:t>The overall goal is to create a</w:t>
+      </w:r>
+      <w:r>
+        <w:rPr>
+          <w:lang w:val="en-AU"/>
+        </w:rPr>
+        <w:t xml:space="preserve"> simple 2D b</w:t>
+      </w:r>
+      <w:r>
+        <w:rPr>
+          <w:lang w:val="en-AU"/>
+        </w:rPr>
+        <w:t>ullet hell arcade st</w:t>
+      </w:r>
+      <w:r>
+        <w:rPr>
+          <w:lang w:val="en-AU"/>
+        </w:rPr>
+        <w:t>yle shooter with dynamic sounds.</w:t>
+      </w:r>
+      <w:r>
+        <w:rPr>
+          <w:lang w:val="en-AU"/>
+        </w:rPr>
+        <w:t xml:space="preserve"> The game does not have any saves as well as not lives so death would result in a complete restart.</w:t>
       </w:r>
       <w:bookmarkStart w:id="0" w:name="_GoBack"/>
       <w:bookmarkEnd w:id="0"/>
-    </w:p>
-    <w:p>
-      <w:pPr>
-        <w:pStyle w:val="Heading2"/>
-        <w:rPr>
-          <w:lang w:val="en-AU"/>
-        </w:rPr>
-      </w:pPr>
-      <w:r>
-        <w:rPr>
-          <w:lang w:val="en-AU"/>
-        </w:rPr>
-        <w:t>Art and Video</w:t>
-      </w:r>
-    </w:p>
-    <w:p>
-      <w:pPr>
-        <w:rPr>
-          <w:lang w:val="en-AU"/>
-        </w:rPr>
-      </w:pPr>
-    </w:p>
-    <w:p>
-      <w:pPr>
-        <w:pStyle w:val="Heading2"/>
-        <w:rPr>
-          <w:lang w:val="en-AU"/>
-        </w:rPr>
-      </w:pPr>
-      <w:r>
-        <w:rPr>
-          <w:lang w:val="en-AU"/>
-        </w:rPr>
-        <w:t>Overall Goals</w:t>
-      </w:r>
-    </w:p>
-    <w:p>
-      <w:pPr>
-        <w:rPr>
-          <w:lang w:val="en-AU"/>
-        </w:rPr>
-      </w:pPr>
-    </w:p>
-    <w:p>
-      <w:pPr>
-        <w:pStyle w:val="Heading2"/>
-        <w:rPr>
-          <w:lang w:val="en-AU"/>
-        </w:rPr>
-      </w:pPr>
-      <w:r>
-        <w:rPr>
-          <w:lang w:val="en-AU"/>
-        </w:rPr>
-        <w:lastRenderedPageBreak/>
-        <w:t>2D Art &amp; Animation</w:t>
-      </w:r>
-    </w:p>
-    <w:p>
-      <w:pPr>
-        <w:pStyle w:val="Heading3"/>
-        <w:rPr>
-          <w:lang w:val="en-AU"/>
-        </w:rPr>
-      </w:pPr>
-      <w:r>
-        <w:rPr>
-          <w:lang w:val="en-AU"/>
-        </w:rPr>
-        <w:t>GUI</w:t>
-      </w:r>
-    </w:p>
-    <w:p>
-      <w:pPr>
-        <w:pStyle w:val="Heading3"/>
-        <w:rPr>
-          <w:lang w:val="en-AU"/>
-        </w:rPr>
-      </w:pPr>
-    </w:p>
-    <w:p>
-      <w:pPr>
-        <w:pStyle w:val="Heading3"/>
-        <w:rPr>
-          <w:lang w:val="en-AU"/>
-        </w:rPr>
-      </w:pPr>
-      <w:r>
-        <w:rPr>
-          <w:lang w:val="en-AU"/>
-        </w:rPr>
-        <w:t>Marketing and Packaging</w:t>
-      </w:r>
-    </w:p>
-    <w:p>
-      <w:pPr>
-        <w:rPr>
-          <w:lang w:val="en-AU"/>
-        </w:rPr>
-      </w:pPr>
-    </w:p>
-    <w:p>
-      <w:pPr>
-        <w:pStyle w:val="Heading3"/>
-        <w:rPr>
-          <w:lang w:val="en-AU"/>
-        </w:rPr>
-      </w:pPr>
-      <w:r>
-        <w:rPr>
-          <w:lang w:val="en-AU"/>
-        </w:rPr>
-        <w:t>Terrain</w:t>
-      </w:r>
-    </w:p>
-    <w:p>
-      <w:pPr>
-        <w:rPr>
-          <w:lang w:val="en-AU"/>
-        </w:rPr>
-      </w:pPr>
-    </w:p>
-    <w:p>
-      <w:pPr>
-        <w:pStyle w:val="Heading3"/>
-        <w:rPr>
-          <w:lang w:val="en-AU"/>
-        </w:rPr>
-      </w:pPr>
-      <w:r>
-        <w:rPr>
-          <w:lang w:val="en-AU"/>
-        </w:rPr>
-        <w:t>Game Play Elements</w:t>
-      </w:r>
-    </w:p>
-    <w:p>
-      <w:pPr>
-        <w:rPr>
-          <w:lang w:val="en-AU"/>
-        </w:rPr>
-      </w:pPr>
-    </w:p>
-    <w:p>
-      <w:pPr>
-        <w:pStyle w:val="Heading3"/>
-        <w:rPr>
-          <w:lang w:val="en-AU"/>
-        </w:rPr>
-      </w:pPr>
-      <w:r>
-        <w:rPr>
-          <w:lang w:val="en-AU"/>
-        </w:rPr>
-        <w:t>Special Effects</w:t>
-      </w:r>
-    </w:p>
-    <w:p>
-      <w:pPr>
-        <w:rPr>
-          <w:lang w:val="en-AU"/>
-        </w:rPr>
-      </w:pPr>
-    </w:p>
-    <w:p>
-      <w:pPr>
-        <w:pStyle w:val="Heading2"/>
-        <w:rPr>
-          <w:lang w:val="en-AU"/>
-        </w:rPr>
-      </w:pPr>
-      <w:r>
-        <w:rPr>
-          <w:lang w:val="en-AU"/>
-        </w:rPr>
-        <w:t>Sound and Music</w:t>
-      </w:r>
-    </w:p>
-    <w:p>
-      <w:pPr>
-        <w:rPr>
-          <w:lang w:val="en-AU"/>
-        </w:rPr>
-      </w:pPr>
-    </w:p>
-    <w:p>
-      <w:pPr>
-        <w:pStyle w:val="Heading2"/>
-        <w:rPr>
-          <w:lang w:val="en-AU"/>
-        </w:rPr>
-      </w:pPr>
-      <w:r>
-        <w:rPr>
-          <w:lang w:val="en-AU"/>
-        </w:rPr>
-        <w:t>Level Design</w:t>
-      </w:r>
     </w:p>
     <w:sectPr>
       <w:headerReference w:type="default" r:id="rId6"/>
@@ -647,7 +704,7 @@
       <w:rPr>
         <w:lang w:val="en-AU"/>
       </w:rPr>
-      <w:t>Michele Alternetti</w:t>
+      <w:t>Group 7</w:t>
     </w:r>
     <w:r>
       <w:rPr>
@@ -667,6 +724,12 @@
         <w:lang w:val="en-AU"/>
       </w:rPr>
       <w:t xml:space="preserve"> Cert II Programming</w:t>
+    </w:r>
+    <w:r>
+      <w:rPr>
+        <w:lang w:val="en-AU"/>
+      </w:rPr>
+      <w:t xml:space="preserve"> Foundations</w:t>
     </w:r>
   </w:p>
 </w:hdr>

</xml_diff>

<commit_message>
Gameplay Mockup added and changes to design doc
</commit_message>
<xml_diff>
--- a/Ideas 'n' Stuff/RuftLauser.docx
+++ b/Ideas 'n' Stuff/RuftLauser.docx
@@ -23,14 +23,12 @@
           <w:lang w:val="en-AU"/>
         </w:rPr>
       </w:pPr>
-      <w:proofErr w:type="spellStart"/>
       <w:r>
         <w:rPr>
           <w:lang w:val="en-AU"/>
         </w:rPr>
         <w:t>RuftLauser</w:t>
       </w:r>
-      <w:proofErr w:type="spellEnd"/>
     </w:p>
     <w:p>
       <w:pPr>
@@ -115,19 +113,31 @@
         </w:rPr>
         <w:t xml:space="preserve"> of a 2D sides-</w:t>
       </w:r>
-      <w:proofErr w:type="spellStart"/>
       <w:r>
         <w:rPr>
           <w:lang w:val="en-AU"/>
         </w:rPr>
         <w:t>scroller</w:t>
       </w:r>
-      <w:proofErr w:type="spellEnd"/>
-      <w:r>
-        <w:rPr>
-          <w:lang w:val="en-AU"/>
-        </w:rPr>
-        <w:t xml:space="preserve"> type shooter which </w:t>
+      <w:r>
+        <w:rPr>
+          <w:lang w:val="en-AU"/>
+        </w:rPr>
+        <w:t xml:space="preserve"> type shooter</w:t>
+      </w:r>
+      <w:r>
+        <w:rPr>
+          <w:lang w:val="en-AU"/>
+        </w:rPr>
+        <w:t xml:space="preserve"> using mechanics from the Chuck Norris Platformer</w:t>
+      </w:r>
+      <w:bookmarkStart w:id="0" w:name="_GoBack"/>
+      <w:bookmarkEnd w:id="0"/>
+      <w:r>
+        <w:rPr>
+          <w:lang w:val="en-AU"/>
+        </w:rPr>
+        <w:t xml:space="preserve"> which </w:t>
       </w:r>
       <w:r>
         <w:rPr>
@@ -166,21 +176,7 @@
         <w:rPr>
           <w:lang w:val="en-AU"/>
         </w:rPr>
-        <w:t>Basic mechanics such as a 2D side-</w:t>
-      </w:r>
-      <w:proofErr w:type="spellStart"/>
-      <w:r>
-        <w:rPr>
-          <w:lang w:val="en-AU"/>
-        </w:rPr>
-        <w:t>scroller</w:t>
-      </w:r>
-      <w:proofErr w:type="spellEnd"/>
-      <w:r>
-        <w:rPr>
-          <w:lang w:val="en-AU"/>
-        </w:rPr>
-        <w:t xml:space="preserve"> based physics will be used for all flying objects</w:t>
+        <w:t>Basic mechanics such as a 2D side-scroller based physics will be used for all flying objects</w:t>
       </w:r>
       <w:r>
         <w:rPr>
@@ -515,15 +511,7 @@
         <w:rPr>
           <w:lang w:val="en-AU"/>
         </w:rPr>
-        <w:t xml:space="preserve"> Pressing the “Enter” key will launch the pla</w:t>
-      </w:r>
-      <w:bookmarkStart w:id="0" w:name="_GoBack"/>
-      <w:bookmarkEnd w:id="0"/>
-      <w:r>
-        <w:rPr>
-          <w:lang w:val="en-AU"/>
-        </w:rPr>
-        <w:t xml:space="preserve">yer out of the sky and </w:t>
+        <w:t xml:space="preserve"> Pressing the “Enter” key will launch the player out of the sky and </w:t>
       </w:r>
       <w:r>
         <w:rPr>

</xml_diff>